<commit_message>
Part 2 Done. Part 3 done 1.
</commit_message>
<xml_diff>
--- a/hw1 -part3.docx
+++ b/hw1 -part3.docx
@@ -733,278 +733,261 @@
         </w:rPr>
         <w:t xml:space="preserve"> 300</w:t>
       </w:r>
+    </w:p>
+    <w:p>
+      <w:pPr>
+        <w:widowControl w:val="0"/>
+        <w:autoSpaceDE w:val="0"/>
+        <w:autoSpaceDN w:val="0"/>
+        <w:adjustRightInd w:val="0"/>
+        <w:spacing w:line="360" w:lineRule="auto"/>
+        <w:rPr>
+          <w:rFonts w:ascii="Times New Roman" w:hAnsi="Times New Roman" w:cs="Times New Roman"/>
+          <w:color w:val="000000"/>
+        </w:rPr>
+      </w:pPr>
+      <w:r>
+        <w:rPr>
+          <w:rFonts w:ascii="Times New Roman" w:hAnsi="Times New Roman" w:cs="Times New Roman"/>
+          <w:color w:val="000000"/>
+        </w:rPr>
+        <w:lastRenderedPageBreak/>
+        <w:t>2. [5% of homework 1] Consider a workload that consists of random reads</w:t>
+      </w:r>
+      <w:r>
+        <w:rPr>
+          <w:rFonts w:ascii="Times New Roman" w:hAnsi="Times New Roman" w:cs="Times New Roman"/>
+          <w:color w:val="000000"/>
+          <w:sz w:val="16"/>
+          <w:szCs w:val="16"/>
+        </w:rPr>
+        <w:t xml:space="preserve">2 </w:t>
+      </w:r>
+      <w:r>
+        <w:rPr>
+          <w:rFonts w:ascii="Times New Roman" w:hAnsi="Times New Roman" w:cs="Times New Roman"/>
+          <w:color w:val="000000"/>
+        </w:rPr>
+        <w:t>only. What is</w:t>
+      </w:r>
+    </w:p>
+    <w:p>
+      <w:pPr>
+        <w:widowControl w:val="0"/>
+        <w:autoSpaceDE w:val="0"/>
+        <w:autoSpaceDN w:val="0"/>
+        <w:adjustRightInd w:val="0"/>
+        <w:spacing w:line="360" w:lineRule="auto"/>
+        <w:rPr>
+          <w:rFonts w:ascii="Times New Roman" w:hAnsi="Times New Roman" w:cs="Times New Roman"/>
+          <w:color w:val="000000"/>
+        </w:rPr>
+      </w:pPr>
+      <w:r>
+        <w:rPr>
+          <w:rFonts w:ascii="Times New Roman" w:hAnsi="Times New Roman" w:cs="Times New Roman"/>
+          <w:color w:val="000000"/>
+        </w:rPr>
+        <w:t>the average access time per sector? Show your computations first using the variable names</w:t>
+      </w:r>
+      <w:r>
+        <w:rPr>
+          <w:rFonts w:ascii="Times New Roman" w:hAnsi="Times New Roman" w:cs="Times New Roman"/>
+          <w:color w:val="000000"/>
+        </w:rPr>
+        <w:t xml:space="preserve"> </w:t>
+      </w:r>
+      <w:r>
+        <w:rPr>
+          <w:rFonts w:ascii="Times New Roman" w:hAnsi="Times New Roman" w:cs="Times New Roman"/>
+          <w:color w:val="000000"/>
+        </w:rPr>
+        <w:t>(e.g., RotSpeed) given above and then substitute them for their numerical values (give your</w:t>
+      </w:r>
+      <w:r>
+        <w:rPr>
+          <w:rFonts w:ascii="Times New Roman" w:hAnsi="Times New Roman" w:cs="Times New Roman"/>
+          <w:color w:val="000000"/>
+        </w:rPr>
+        <w:t xml:space="preserve"> </w:t>
+      </w:r>
+      <w:r>
+        <w:rPr>
+          <w:rFonts w:ascii="Times New Roman" w:hAnsi="Times New Roman" w:cs="Times New Roman"/>
+          <w:color w:val="000000"/>
+        </w:rPr>
+        <w:t>answer in seconds rounded to three decimal digits).</w:t>
+      </w:r>
+    </w:p>
+    <w:p>
+      <w:pPr>
+        <w:widowControl w:val="0"/>
+        <w:autoSpaceDE w:val="0"/>
+        <w:autoSpaceDN w:val="0"/>
+        <w:adjustRightInd w:val="0"/>
+        <w:spacing w:line="360" w:lineRule="auto"/>
+        <w:rPr>
+          <w:rFonts w:ascii="Times New Roman" w:hAnsi="Times New Roman" w:cs="Times New Roman"/>
+          <w:color w:val="000000"/>
+        </w:rPr>
+      </w:pPr>
+    </w:p>
+    <w:p>
+      <w:pPr>
+        <w:widowControl w:val="0"/>
+        <w:autoSpaceDE w:val="0"/>
+        <w:autoSpaceDN w:val="0"/>
+        <w:adjustRightInd w:val="0"/>
+        <w:spacing w:line="360" w:lineRule="auto"/>
+        <w:rPr>
+          <w:rFonts w:ascii="Times New Roman" w:hAnsi="Times New Roman" w:cs="Times New Roman"/>
+          <w:color w:val="000000"/>
+        </w:rPr>
+      </w:pPr>
+      <w:r>
+        <w:rPr>
+          <w:rFonts w:ascii="Times New Roman" w:hAnsi="Times New Roman" w:cs="Times New Roman"/>
+          <w:color w:val="000000"/>
+        </w:rPr>
+        <w:t>3. [10% of homework 1] Consider item (2) above. Suppose you are asked to reduce the</w:t>
+      </w:r>
+    </w:p>
+    <w:p>
+      <w:pPr>
+        <w:widowControl w:val="0"/>
+        <w:autoSpaceDE w:val="0"/>
+        <w:autoSpaceDN w:val="0"/>
+        <w:adjustRightInd w:val="0"/>
+        <w:spacing w:line="360" w:lineRule="auto"/>
+        <w:rPr>
+          <w:rFonts w:ascii="Times New Roman" w:hAnsi="Times New Roman" w:cs="Times New Roman"/>
+          <w:color w:val="000000"/>
+        </w:rPr>
+      </w:pPr>
+      <w:r>
+        <w:rPr>
+          <w:rFonts w:ascii="Times New Roman" w:hAnsi="Times New Roman" w:cs="Times New Roman"/>
+          <w:color w:val="000000"/>
+        </w:rPr>
+        <w:t>access time of your drive by 5%. You are asked to select among the following mutually</w:t>
+      </w:r>
+    </w:p>
+    <w:p>
+      <w:pPr>
+        <w:widowControl w:val="0"/>
+        <w:autoSpaceDE w:val="0"/>
+        <w:autoSpaceDN w:val="0"/>
+        <w:adjustRightInd w:val="0"/>
+        <w:spacing w:line="360" w:lineRule="auto"/>
+        <w:rPr>
+          <w:rFonts w:ascii="Times New Roman" w:hAnsi="Times New Roman" w:cs="Times New Roman"/>
+          <w:color w:val="000000"/>
+        </w:rPr>
+      </w:pPr>
+      <w:r>
+        <w:rPr>
+          <w:rFonts w:ascii="Times New Roman" w:hAnsi="Times New Roman" w:cs="Times New Roman"/>
+          <w:color w:val="000000"/>
+        </w:rPr>
+        <w:t>exclusive options: (a) increase the transfer rate, (b) increase the rotational speed, and (c)</w:t>
+      </w:r>
+    </w:p>
+    <w:p>
+      <w:pPr>
+        <w:widowControl w:val="0"/>
+        <w:autoSpaceDE w:val="0"/>
+        <w:autoSpaceDN w:val="0"/>
+        <w:adjustRightInd w:val="0"/>
+        <w:spacing w:line="360" w:lineRule="auto"/>
+        <w:rPr>
+          <w:rFonts w:ascii="Times New Roman" w:hAnsi="Times New Roman" w:cs="Times New Roman"/>
+          <w:color w:val="000000"/>
+        </w:rPr>
+      </w:pPr>
+      <w:r>
+        <w:rPr>
+          <w:rFonts w:ascii="Times New Roman" w:hAnsi="Times New Roman" w:cs="Times New Roman"/>
+          <w:color w:val="000000"/>
+        </w:rPr>
+        <w:t>decrease the average seek time. What should be the values of Sread, RotSpeed, and</w:t>
+      </w:r>
+    </w:p>
+    <w:p>
+      <w:pPr>
+        <w:widowControl w:val="0"/>
+        <w:autoSpaceDE w:val="0"/>
+        <w:autoSpaceDN w:val="0"/>
+        <w:adjustRightInd w:val="0"/>
+        <w:spacing w:line="360" w:lineRule="auto"/>
+        <w:rPr>
+          <w:rFonts w:ascii="Times New Roman" w:hAnsi="Times New Roman" w:cs="Times New Roman"/>
+          <w:color w:val="000000"/>
+        </w:rPr>
+      </w:pPr>
+      <w:r>
+        <w:rPr>
+          <w:rFonts w:ascii="Times New Roman" w:hAnsi="Times New Roman" w:cs="Times New Roman"/>
+          <w:color w:val="000000"/>
+        </w:rPr>
+        <w:t>TransferRate to achieve such a reduction on average access time?</w:t>
+      </w:r>
+    </w:p>
+    <w:p>
+      <w:pPr>
+        <w:widowControl w:val="0"/>
+        <w:autoSpaceDE w:val="0"/>
+        <w:autoSpaceDN w:val="0"/>
+        <w:adjustRightInd w:val="0"/>
+        <w:spacing w:line="360" w:lineRule="auto"/>
+        <w:rPr>
+          <w:rFonts w:ascii="Times New Roman" w:hAnsi="Times New Roman" w:cs="Times New Roman"/>
+          <w:color w:val="000000"/>
+        </w:rPr>
+      </w:pPr>
+      <w:r>
+        <w:rPr>
+          <w:rFonts w:ascii="Times New Roman" w:hAnsi="Times New Roman" w:cs="Times New Roman"/>
+          <w:color w:val="000000"/>
+        </w:rPr>
+        <w:t>4. [10% of homework 1] Consider that track 0 of the disk is the outermost track of the disk</w:t>
+      </w:r>
+      <w:r>
+        <w:rPr>
+          <w:rFonts w:ascii="Times New Roman" w:hAnsi="Times New Roman" w:cs="Times New Roman"/>
+          <w:color w:val="000000"/>
+        </w:rPr>
+        <w:t xml:space="preserve"> </w:t>
+      </w:r>
+      <w:r>
+        <w:rPr>
+          <w:rFonts w:ascii="Times New Roman" w:hAnsi="Times New Roman" w:cs="Times New Roman"/>
+          <w:color w:val="000000"/>
+        </w:rPr>
+        <w:t>and that initially the head is positioned on that track. Consider that the disk receives the</w:t>
+      </w:r>
+      <w:r>
+        <w:rPr>
+          <w:rFonts w:ascii="Times New Roman" w:hAnsi="Times New Roman" w:cs="Times New Roman"/>
+          <w:color w:val="000000"/>
+        </w:rPr>
+        <w:t xml:space="preserve"> </w:t>
+      </w:r>
+      <w:r>
+        <w:rPr>
+          <w:rFonts w:ascii="Times New Roman" w:hAnsi="Times New Roman" w:cs="Times New Roman"/>
+          <w:color w:val="000000"/>
+        </w:rPr>
+        <w:t>following workload of write requests targeted to the following tracks (in this order): 4, 5,</w:t>
+      </w:r>
+      <w:r>
+        <w:rPr>
+          <w:rFonts w:ascii="Times New Roman" w:hAnsi="Times New Roman" w:cs="Times New Roman"/>
+          <w:color w:val="000000"/>
+        </w:rPr>
+        <w:t xml:space="preserve"> </w:t>
+      </w:r>
       <w:bookmarkStart w:id="0" w:name="_GoBack"/>
       <w:bookmarkEnd w:id="0"/>
-    </w:p>
-    <w:p>
-      <w:pPr>
-        <w:widowControl w:val="0"/>
-        <w:autoSpaceDE w:val="0"/>
-        <w:autoSpaceDN w:val="0"/>
-        <w:adjustRightInd w:val="0"/>
-        <w:spacing w:line="360" w:lineRule="auto"/>
-        <w:rPr>
-          <w:rFonts w:ascii="Times New Roman" w:hAnsi="Times New Roman" w:cs="Times New Roman"/>
-          <w:color w:val="000000"/>
-        </w:rPr>
-      </w:pPr>
-      <w:r>
-        <w:rPr>
-          <w:rFonts w:ascii="Times New Roman" w:hAnsi="Times New Roman" w:cs="Times New Roman"/>
-          <w:color w:val="000000"/>
-        </w:rPr>
-        <w:lastRenderedPageBreak/>
-        <w:t>2. [5% of homework 1] Consider a workload that consists of random reads</w:t>
-      </w:r>
-      <w:r>
-        <w:rPr>
-          <w:rFonts w:ascii="Times New Roman" w:hAnsi="Times New Roman" w:cs="Times New Roman"/>
-          <w:color w:val="000000"/>
-          <w:sz w:val="16"/>
-          <w:szCs w:val="16"/>
-        </w:rPr>
-        <w:t xml:space="preserve">2 </w:t>
-      </w:r>
-      <w:r>
-        <w:rPr>
-          <w:rFonts w:ascii="Times New Roman" w:hAnsi="Times New Roman" w:cs="Times New Roman"/>
-          <w:color w:val="000000"/>
-        </w:rPr>
-        <w:t>only. What is</w:t>
-      </w:r>
-    </w:p>
-    <w:p>
-      <w:pPr>
-        <w:widowControl w:val="0"/>
-        <w:autoSpaceDE w:val="0"/>
-        <w:autoSpaceDN w:val="0"/>
-        <w:adjustRightInd w:val="0"/>
-        <w:spacing w:line="360" w:lineRule="auto"/>
-        <w:rPr>
-          <w:rFonts w:ascii="Times New Roman" w:hAnsi="Times New Roman" w:cs="Times New Roman"/>
-          <w:color w:val="000000"/>
-        </w:rPr>
-      </w:pPr>
-      <w:r>
-        <w:rPr>
-          <w:rFonts w:ascii="Times New Roman" w:hAnsi="Times New Roman" w:cs="Times New Roman"/>
-          <w:color w:val="000000"/>
-        </w:rPr>
-        <w:t>the average access time per sector? Show your computations first using the variable names</w:t>
-      </w:r>
-    </w:p>
-    <w:p>
-      <w:pPr>
-        <w:widowControl w:val="0"/>
-        <w:autoSpaceDE w:val="0"/>
-        <w:autoSpaceDN w:val="0"/>
-        <w:adjustRightInd w:val="0"/>
-        <w:spacing w:line="360" w:lineRule="auto"/>
-        <w:rPr>
-          <w:rFonts w:ascii="Times New Roman" w:hAnsi="Times New Roman" w:cs="Times New Roman"/>
-          <w:color w:val="000000"/>
-        </w:rPr>
-      </w:pPr>
-      <w:r>
-        <w:rPr>
-          <w:rFonts w:ascii="Times New Roman" w:hAnsi="Times New Roman" w:cs="Times New Roman"/>
-          <w:color w:val="000000"/>
-        </w:rPr>
-        <w:t>(e.g., RotSpeed) given above and then substitute them for their numerical values (give your</w:t>
-      </w:r>
-    </w:p>
-    <w:p>
-      <w:pPr>
-        <w:widowControl w:val="0"/>
-        <w:autoSpaceDE w:val="0"/>
-        <w:autoSpaceDN w:val="0"/>
-        <w:adjustRightInd w:val="0"/>
-        <w:spacing w:line="360" w:lineRule="auto"/>
-        <w:rPr>
-          <w:rFonts w:ascii="Times New Roman" w:hAnsi="Times New Roman" w:cs="Times New Roman"/>
-          <w:color w:val="000000"/>
-        </w:rPr>
-      </w:pPr>
-      <w:r>
-        <w:rPr>
-          <w:rFonts w:ascii="Times New Roman" w:hAnsi="Times New Roman" w:cs="Times New Roman"/>
-          <w:color w:val="000000"/>
-        </w:rPr>
-        <w:t>answer in seconds rounded to three decimal digits).</w:t>
-      </w:r>
-    </w:p>
-    <w:p>
-      <w:pPr>
-        <w:widowControl w:val="0"/>
-        <w:autoSpaceDE w:val="0"/>
-        <w:autoSpaceDN w:val="0"/>
-        <w:adjustRightInd w:val="0"/>
-        <w:spacing w:line="360" w:lineRule="auto"/>
-        <w:rPr>
-          <w:rFonts w:ascii="Times New Roman" w:hAnsi="Times New Roman" w:cs="Times New Roman"/>
-          <w:color w:val="000000"/>
-        </w:rPr>
-      </w:pPr>
-      <w:r>
-        <w:rPr>
-          <w:rFonts w:ascii="Times New Roman" w:hAnsi="Times New Roman" w:cs="Times New Roman"/>
-          <w:color w:val="000000"/>
-        </w:rPr>
-        <w:t>3. [10% of homework 1] Consider item (2) above. Suppose you are asked to reduce the</w:t>
-      </w:r>
-    </w:p>
-    <w:p>
-      <w:pPr>
-        <w:widowControl w:val="0"/>
-        <w:autoSpaceDE w:val="0"/>
-        <w:autoSpaceDN w:val="0"/>
-        <w:adjustRightInd w:val="0"/>
-        <w:spacing w:line="360" w:lineRule="auto"/>
-        <w:rPr>
-          <w:rFonts w:ascii="Times New Roman" w:hAnsi="Times New Roman" w:cs="Times New Roman"/>
-          <w:color w:val="000000"/>
-        </w:rPr>
-      </w:pPr>
-      <w:r>
-        <w:rPr>
-          <w:rFonts w:ascii="Times New Roman" w:hAnsi="Times New Roman" w:cs="Times New Roman"/>
-          <w:color w:val="000000"/>
-        </w:rPr>
-        <w:t>access time of your drive by 5%. You are asked to select among the following mutually</w:t>
-      </w:r>
-    </w:p>
-    <w:p>
-      <w:pPr>
-        <w:widowControl w:val="0"/>
-        <w:autoSpaceDE w:val="0"/>
-        <w:autoSpaceDN w:val="0"/>
-        <w:adjustRightInd w:val="0"/>
-        <w:spacing w:line="360" w:lineRule="auto"/>
-        <w:rPr>
-          <w:rFonts w:ascii="Times New Roman" w:hAnsi="Times New Roman" w:cs="Times New Roman"/>
-          <w:color w:val="000000"/>
-        </w:rPr>
-      </w:pPr>
-      <w:r>
-        <w:rPr>
-          <w:rFonts w:ascii="Times New Roman" w:hAnsi="Times New Roman" w:cs="Times New Roman"/>
-          <w:color w:val="000000"/>
-        </w:rPr>
-        <w:t>exclusive options: (a) increase the transfer rate, (b) increase the rotational speed, and (c)</w:t>
-      </w:r>
-    </w:p>
-    <w:p>
-      <w:pPr>
-        <w:widowControl w:val="0"/>
-        <w:autoSpaceDE w:val="0"/>
-        <w:autoSpaceDN w:val="0"/>
-        <w:adjustRightInd w:val="0"/>
-        <w:spacing w:line="360" w:lineRule="auto"/>
-        <w:rPr>
-          <w:rFonts w:ascii="Times New Roman" w:hAnsi="Times New Roman" w:cs="Times New Roman"/>
-          <w:color w:val="000000"/>
-        </w:rPr>
-      </w:pPr>
-      <w:r>
-        <w:rPr>
-          <w:rFonts w:ascii="Times New Roman" w:hAnsi="Times New Roman" w:cs="Times New Roman"/>
-          <w:color w:val="000000"/>
-        </w:rPr>
-        <w:t>decrease the average seek time. What should be the values of Sread, RotSpeed, and</w:t>
-      </w:r>
-    </w:p>
-    <w:p>
-      <w:pPr>
-        <w:widowControl w:val="0"/>
-        <w:autoSpaceDE w:val="0"/>
-        <w:autoSpaceDN w:val="0"/>
-        <w:adjustRightInd w:val="0"/>
-        <w:spacing w:line="360" w:lineRule="auto"/>
-        <w:rPr>
-          <w:rFonts w:ascii="Times New Roman" w:hAnsi="Times New Roman" w:cs="Times New Roman"/>
-          <w:color w:val="000000"/>
-        </w:rPr>
-      </w:pPr>
-      <w:r>
-        <w:rPr>
-          <w:rFonts w:ascii="Times New Roman" w:hAnsi="Times New Roman" w:cs="Times New Roman"/>
-          <w:color w:val="000000"/>
-        </w:rPr>
-        <w:t>TransferRate to achieve such a reduction on average access time?</w:t>
-      </w:r>
-    </w:p>
-    <w:p>
-      <w:pPr>
-        <w:widowControl w:val="0"/>
-        <w:autoSpaceDE w:val="0"/>
-        <w:autoSpaceDN w:val="0"/>
-        <w:adjustRightInd w:val="0"/>
-        <w:spacing w:line="360" w:lineRule="auto"/>
-        <w:rPr>
-          <w:rFonts w:ascii="Times New Roman" w:hAnsi="Times New Roman" w:cs="Times New Roman"/>
-          <w:color w:val="000000"/>
-        </w:rPr>
-      </w:pPr>
-      <w:r>
-        <w:rPr>
-          <w:rFonts w:ascii="Times New Roman" w:hAnsi="Times New Roman" w:cs="Times New Roman"/>
-          <w:color w:val="000000"/>
-        </w:rPr>
-        <w:t>4. [10% of homework 1] Consider that track 0 of the disk is the outermost track of the disk</w:t>
-      </w:r>
-    </w:p>
-    <w:p>
-      <w:pPr>
-        <w:widowControl w:val="0"/>
-        <w:autoSpaceDE w:val="0"/>
-        <w:autoSpaceDN w:val="0"/>
-        <w:adjustRightInd w:val="0"/>
-        <w:spacing w:line="360" w:lineRule="auto"/>
-        <w:rPr>
-          <w:rFonts w:ascii="Times New Roman" w:hAnsi="Times New Roman" w:cs="Times New Roman"/>
-          <w:color w:val="000000"/>
-        </w:rPr>
-      </w:pPr>
-      <w:r>
-        <w:rPr>
-          <w:rFonts w:ascii="Times New Roman" w:hAnsi="Times New Roman" w:cs="Times New Roman"/>
-          <w:color w:val="000000"/>
-        </w:rPr>
-        <w:t>and that initially the head is positioned on that track. Consider that the disk receives the</w:t>
-      </w:r>
-    </w:p>
-    <w:p>
-      <w:pPr>
-        <w:widowControl w:val="0"/>
-        <w:autoSpaceDE w:val="0"/>
-        <w:autoSpaceDN w:val="0"/>
-        <w:adjustRightInd w:val="0"/>
-        <w:spacing w:line="360" w:lineRule="auto"/>
-        <w:rPr>
-          <w:rFonts w:ascii="Times New Roman" w:hAnsi="Times New Roman" w:cs="Times New Roman"/>
-          <w:color w:val="000000"/>
-        </w:rPr>
-      </w:pPr>
-      <w:r>
-        <w:rPr>
-          <w:rFonts w:ascii="Times New Roman" w:hAnsi="Times New Roman" w:cs="Times New Roman"/>
-          <w:color w:val="000000"/>
-        </w:rPr>
-        <w:t>following workload of write requests targeted to the following tracks (in this order): 4, 5,</w:t>
-      </w:r>
-    </w:p>
-    <w:p>
-      <w:pPr>
-        <w:widowControl w:val="0"/>
-        <w:autoSpaceDE w:val="0"/>
-        <w:autoSpaceDN w:val="0"/>
-        <w:adjustRightInd w:val="0"/>
-        <w:spacing w:line="360" w:lineRule="auto"/>
-        <w:rPr>
-          <w:rFonts w:ascii="Times New Roman" w:hAnsi="Times New Roman" w:cs="Times New Roman"/>
-          <w:color w:val="000000"/>
-        </w:rPr>
-      </w:pPr>
       <w:r>
         <w:rPr>
           <w:rFonts w:ascii="Times New Roman" w:hAnsi="Times New Roman" w:cs="Times New Roman"/>

</xml_diff>